<commit_message>
Review docs D01 and D02
</commit_message>
<xml_diff>
--- a/reports/Student#4/Analysis Report - D02 - Student#4 - guaridpin.docx
+++ b/reports/Student#4/Analysis Report - D02 - Student#4 - guaridpin.docx
@@ -461,12 +461,24 @@
       <w:sdtContent>
         <w:p>
           <w:pPr>
+            <w:widowControl w:val="0"/>
             <w:tabs>
-              <w:tab w:val="right" w:leader="none" w:pos="9025.511811023624"/>
+              <w:tab w:val="right" w:leader="none" w:pos="12000"/>
             </w:tabs>
-            <w:spacing w:before="80" w:line="240" w:lineRule="auto"/>
-            <w:ind w:left="0" w:firstLine="0"/>
-            <w:rPr/>
+            <w:spacing w:before="60" w:line="240" w:lineRule="auto"/>
+            <w:rPr>
+              <w:rFonts w:ascii="Arial" w:cs="Arial" w:eastAsia="Arial" w:hAnsi="Arial"/>
+              <w:b w:val="1"/>
+              <w:i w:val="0"/>
+              <w:smallCaps w:val="0"/>
+              <w:strike w:val="0"/>
+              <w:color w:val="000000"/>
+              <w:sz w:val="22"/>
+              <w:szCs w:val="22"/>
+              <w:u w:val="none"/>
+              <w:shd w:fill="auto" w:val="clear"/>
+              <w:vertAlign w:val="baseline"/>
+            </w:rPr>
           </w:pPr>
           <w:r>
             <w:fldChar w:fldCharType="begin"/>
@@ -476,34 +488,24 @@
           <w:hyperlink w:anchor="_heading=h.gjdgxs">
             <w:r>
               <w:rPr>
+                <w:rFonts w:ascii="Arial" w:cs="Arial" w:eastAsia="Arial" w:hAnsi="Arial"/>
                 <w:b w:val="1"/>
+                <w:i w:val="0"/>
+                <w:smallCaps w:val="0"/>
+                <w:strike w:val="0"/>
+                <w:color w:val="000000"/>
+                <w:sz w:val="22"/>
+                <w:szCs w:val="22"/>
+                <w:u w:val="none"/>
+                <w:shd w:fill="auto" w:val="clear"/>
+                <w:vertAlign w:val="baseline"/>
                 <w:rtl w:val="0"/>
               </w:rPr>
               <w:t xml:space="preserve">Resumen</w:t>
+              <w:tab/>
+              <w:t xml:space="preserve">3</w:t>
             </w:r>
           </w:hyperlink>
-          <w:r>
-            <w:rPr>
-              <w:b w:val="1"/>
-              <w:rtl w:val="0"/>
-            </w:rPr>
-            <w:tab/>
-          </w:r>
-          <w:r>
-            <w:fldChar w:fldCharType="begin"/>
-            <w:instrText xml:space="preserve"> PAGEREF _heading=h.gjdgxs \h </w:instrText>
-            <w:fldChar w:fldCharType="separate"/>
-          </w:r>
-          <w:r>
-            <w:rPr>
-              <w:b w:val="1"/>
-              <w:rtl w:val="0"/>
-            </w:rPr>
-            <w:t xml:space="preserve">2</w:t>
-          </w:r>
-          <w:r>
-            <w:fldChar w:fldCharType="end"/>
-          </w:r>
           <w:r>
             <w:rPr>
               <w:rtl w:val="0"/>
@@ -512,44 +514,46 @@
         </w:p>
         <w:p>
           <w:pPr>
+            <w:widowControl w:val="0"/>
             <w:tabs>
-              <w:tab w:val="right" w:leader="none" w:pos="9025.511811023624"/>
+              <w:tab w:val="right" w:leader="none" w:pos="12000"/>
             </w:tabs>
-            <w:spacing w:before="200" w:line="240" w:lineRule="auto"/>
-            <w:ind w:left="0" w:firstLine="0"/>
-            <w:rPr/>
+            <w:spacing w:before="60" w:line="240" w:lineRule="auto"/>
+            <w:rPr>
+              <w:rFonts w:ascii="Arial" w:cs="Arial" w:eastAsia="Arial" w:hAnsi="Arial"/>
+              <w:b w:val="1"/>
+              <w:i w:val="0"/>
+              <w:smallCaps w:val="0"/>
+              <w:strike w:val="0"/>
+              <w:color w:val="000000"/>
+              <w:sz w:val="22"/>
+              <w:szCs w:val="22"/>
+              <w:u w:val="none"/>
+              <w:shd w:fill="auto" w:val="clear"/>
+              <w:vertAlign w:val="baseline"/>
+            </w:rPr>
           </w:pPr>
           <w:hyperlink w:anchor="_heading=h.30j0zll">
             <w:r>
               <w:rPr>
+                <w:rFonts w:ascii="Arial" w:cs="Arial" w:eastAsia="Arial" w:hAnsi="Arial"/>
                 <w:b w:val="1"/>
+                <w:i w:val="0"/>
+                <w:smallCaps w:val="0"/>
+                <w:strike w:val="0"/>
+                <w:color w:val="000000"/>
+                <w:sz w:val="22"/>
+                <w:szCs w:val="22"/>
+                <w:u w:val="none"/>
+                <w:shd w:fill="auto" w:val="clear"/>
+                <w:vertAlign w:val="baseline"/>
                 <w:rtl w:val="0"/>
               </w:rPr>
               <w:t xml:space="preserve">Tabla de revisión</w:t>
+              <w:tab/>
+              <w:t xml:space="preserve">3</w:t>
             </w:r>
           </w:hyperlink>
-          <w:r>
-            <w:rPr>
-              <w:b w:val="1"/>
-              <w:rtl w:val="0"/>
-            </w:rPr>
-            <w:tab/>
-          </w:r>
-          <w:r>
-            <w:fldChar w:fldCharType="begin"/>
-            <w:instrText xml:space="preserve"> PAGEREF _heading=h.30j0zll \h </w:instrText>
-            <w:fldChar w:fldCharType="separate"/>
-          </w:r>
-          <w:r>
-            <w:rPr>
-              <w:b w:val="1"/>
-              <w:rtl w:val="0"/>
-            </w:rPr>
-            <w:t xml:space="preserve">2</w:t>
-          </w:r>
-          <w:r>
-            <w:fldChar w:fldCharType="end"/>
-          </w:r>
           <w:r>
             <w:rPr>
               <w:rtl w:val="0"/>
@@ -558,44 +562,46 @@
         </w:p>
         <w:p>
           <w:pPr>
+            <w:widowControl w:val="0"/>
             <w:tabs>
-              <w:tab w:val="right" w:leader="none" w:pos="9025.511811023624"/>
+              <w:tab w:val="right" w:leader="none" w:pos="12000"/>
             </w:tabs>
-            <w:spacing w:before="200" w:line="240" w:lineRule="auto"/>
-            <w:ind w:left="0" w:firstLine="0"/>
-            <w:rPr/>
+            <w:spacing w:before="60" w:line="240" w:lineRule="auto"/>
+            <w:rPr>
+              <w:rFonts w:ascii="Arial" w:cs="Arial" w:eastAsia="Arial" w:hAnsi="Arial"/>
+              <w:b w:val="1"/>
+              <w:i w:val="0"/>
+              <w:smallCaps w:val="0"/>
+              <w:strike w:val="0"/>
+              <w:color w:val="000000"/>
+              <w:sz w:val="22"/>
+              <w:szCs w:val="22"/>
+              <w:u w:val="none"/>
+              <w:shd w:fill="auto" w:val="clear"/>
+              <w:vertAlign w:val="baseline"/>
+            </w:rPr>
           </w:pPr>
           <w:hyperlink w:anchor="_heading=h.1fob9te">
             <w:r>
               <w:rPr>
+                <w:rFonts w:ascii="Arial" w:cs="Arial" w:eastAsia="Arial" w:hAnsi="Arial"/>
                 <w:b w:val="1"/>
+                <w:i w:val="0"/>
+                <w:smallCaps w:val="0"/>
+                <w:strike w:val="0"/>
+                <w:color w:val="000000"/>
+                <w:sz w:val="22"/>
+                <w:szCs w:val="22"/>
+                <w:u w:val="none"/>
+                <w:shd w:fill="auto" w:val="clear"/>
+                <w:vertAlign w:val="baseline"/>
                 <w:rtl w:val="0"/>
               </w:rPr>
               <w:t xml:space="preserve">Introducción</w:t>
+              <w:tab/>
+              <w:t xml:space="preserve">3</w:t>
             </w:r>
           </w:hyperlink>
-          <w:r>
-            <w:rPr>
-              <w:b w:val="1"/>
-              <w:rtl w:val="0"/>
-            </w:rPr>
-            <w:tab/>
-          </w:r>
-          <w:r>
-            <w:fldChar w:fldCharType="begin"/>
-            <w:instrText xml:space="preserve"> PAGEREF _heading=h.1fob9te \h </w:instrText>
-            <w:fldChar w:fldCharType="separate"/>
-          </w:r>
-          <w:r>
-            <w:rPr>
-              <w:b w:val="1"/>
-              <w:rtl w:val="0"/>
-            </w:rPr>
-            <w:t xml:space="preserve">2</w:t>
-          </w:r>
-          <w:r>
-            <w:fldChar w:fldCharType="end"/>
-          </w:r>
           <w:r>
             <w:rPr>
               <w:rtl w:val="0"/>
@@ -604,30 +610,46 @@
         </w:p>
         <w:p>
           <w:pPr>
+            <w:widowControl w:val="0"/>
             <w:tabs>
-              <w:tab w:val="right" w:leader="none" w:pos="9025.511811023624"/>
+              <w:tab w:val="right" w:leader="none" w:pos="12000"/>
             </w:tabs>
-            <w:spacing w:before="200" w:line="240" w:lineRule="auto"/>
-            <w:ind w:left="0" w:firstLine="0"/>
-            <w:rPr/>
+            <w:spacing w:before="60" w:line="240" w:lineRule="auto"/>
+            <w:rPr>
+              <w:rFonts w:ascii="Arial" w:cs="Arial" w:eastAsia="Arial" w:hAnsi="Arial"/>
+              <w:b w:val="1"/>
+              <w:i w:val="0"/>
+              <w:smallCaps w:val="0"/>
+              <w:strike w:val="0"/>
+              <w:color w:val="000000"/>
+              <w:sz w:val="22"/>
+              <w:szCs w:val="22"/>
+              <w:u w:val="none"/>
+              <w:shd w:fill="auto" w:val="clear"/>
+              <w:vertAlign w:val="baseline"/>
+            </w:rPr>
           </w:pPr>
           <w:hyperlink w:anchor="_heading=h.3znysh7">
             <w:r>
               <w:rPr>
+                <w:rFonts w:ascii="Arial" w:cs="Arial" w:eastAsia="Arial" w:hAnsi="Arial"/>
                 <w:b w:val="1"/>
+                <w:i w:val="0"/>
+                <w:smallCaps w:val="0"/>
+                <w:strike w:val="0"/>
+                <w:color w:val="000000"/>
+                <w:sz w:val="22"/>
+                <w:szCs w:val="22"/>
+                <w:u w:val="none"/>
+                <w:shd w:fill="auto" w:val="clear"/>
+                <w:vertAlign w:val="baseline"/>
                 <w:rtl w:val="0"/>
               </w:rPr>
               <w:t xml:space="preserve">Contenidos</w:t>
+              <w:tab/>
+              <w:t xml:space="preserve">3</w:t>
             </w:r>
           </w:hyperlink>
-          <w:r>
-            <w:rPr>
-              <w:b w:val="1"/>
-              <w:rtl w:val="0"/>
-            </w:rPr>
-            <w:tab/>
-            <w:t xml:space="preserve">3</w:t>
-          </w:r>
           <w:r>
             <w:rPr>
               <w:rtl w:val="0"/>
@@ -636,30 +658,95 @@
         </w:p>
         <w:p>
           <w:pPr>
+            <w:widowControl w:val="0"/>
             <w:tabs>
-              <w:tab w:val="right" w:leader="none" w:pos="9025.511811023624"/>
+              <w:tab w:val="right" w:leader="none" w:pos="12000"/>
             </w:tabs>
-            <w:spacing w:after="80" w:before="200" w:line="240" w:lineRule="auto"/>
-            <w:ind w:left="0" w:firstLine="0"/>
-            <w:rPr/>
+            <w:spacing w:before="60" w:line="240" w:lineRule="auto"/>
+            <w:ind w:left="360" w:firstLine="0"/>
+            <w:rPr>
+              <w:rFonts w:ascii="Arial" w:cs="Arial" w:eastAsia="Arial" w:hAnsi="Arial"/>
+              <w:b w:val="0"/>
+              <w:i w:val="0"/>
+              <w:smallCaps w:val="0"/>
+              <w:strike w:val="0"/>
+              <w:color w:val="000000"/>
+              <w:sz w:val="22"/>
+              <w:szCs w:val="22"/>
+              <w:u w:val="none"/>
+              <w:shd w:fill="auto" w:val="clear"/>
+              <w:vertAlign w:val="baseline"/>
+            </w:rPr>
+          </w:pPr>
+          <w:hyperlink w:anchor="_heading=">
+            <w:r>
+              <w:rPr>
+                <w:rFonts w:ascii="Arial" w:cs="Arial" w:eastAsia="Arial" w:hAnsi="Arial"/>
+                <w:b w:val="0"/>
+                <w:i w:val="0"/>
+                <w:smallCaps w:val="0"/>
+                <w:strike w:val="0"/>
+                <w:color w:val="000000"/>
+                <w:sz w:val="22"/>
+                <w:szCs w:val="22"/>
+                <w:u w:val="none"/>
+                <w:shd w:fill="auto" w:val="clear"/>
+                <w:vertAlign w:val="baseline"/>
+                <w:rtl w:val="0"/>
+              </w:rPr>
+              <w:t xml:space="preserve">Requisitos de información</w:t>
+              <w:tab/>
+              <w:t xml:space="preserve">3</w:t>
+            </w:r>
+          </w:hyperlink>
+          <w:r>
+            <w:rPr>
+              <w:rtl w:val="0"/>
+            </w:rPr>
+          </w:r>
+        </w:p>
+        <w:p>
+          <w:pPr>
+            <w:widowControl w:val="0"/>
+            <w:tabs>
+              <w:tab w:val="right" w:leader="none" w:pos="12000"/>
+            </w:tabs>
+            <w:spacing w:before="60" w:line="240" w:lineRule="auto"/>
+            <w:rPr>
+              <w:rFonts w:ascii="Arial" w:cs="Arial" w:eastAsia="Arial" w:hAnsi="Arial"/>
+              <w:b w:val="1"/>
+              <w:i w:val="0"/>
+              <w:smallCaps w:val="0"/>
+              <w:strike w:val="0"/>
+              <w:color w:val="000000"/>
+              <w:sz w:val="22"/>
+              <w:szCs w:val="22"/>
+              <w:u w:val="none"/>
+              <w:shd w:fill="auto" w:val="clear"/>
+              <w:vertAlign w:val="baseline"/>
+            </w:rPr>
           </w:pPr>
           <w:hyperlink w:anchor="_heading=h.3dy6vkm">
             <w:r>
               <w:rPr>
+                <w:rFonts w:ascii="Arial" w:cs="Arial" w:eastAsia="Arial" w:hAnsi="Arial"/>
                 <w:b w:val="1"/>
+                <w:i w:val="0"/>
+                <w:smallCaps w:val="0"/>
+                <w:strike w:val="0"/>
+                <w:color w:val="000000"/>
+                <w:sz w:val="22"/>
+                <w:szCs w:val="22"/>
+                <w:u w:val="none"/>
+                <w:shd w:fill="auto" w:val="clear"/>
+                <w:vertAlign w:val="baseline"/>
                 <w:rtl w:val="0"/>
               </w:rPr>
               <w:t xml:space="preserve">Bibliografía</w:t>
+              <w:tab/>
+              <w:t xml:space="preserve">5</w:t>
             </w:r>
           </w:hyperlink>
-          <w:r>
-            <w:rPr>
-              <w:b w:val="1"/>
-              <w:rtl w:val="0"/>
-            </w:rPr>
-            <w:tab/>
-            <w:t xml:space="preserve">3</w:t>
-          </w:r>
           <w:r>
             <w:rPr>
               <w:rtl w:val="0"/>
@@ -1084,7 +1171,7 @@
               <w:rPr>
                 <w:rtl w:val="0"/>
               </w:rPr>
-              <w:t xml:space="preserve">Creación del documento </w:t>
+              <w:t xml:space="preserve">Creación del documento y análisis de requisitos</w:t>
             </w:r>
           </w:p>
         </w:tc>
@@ -1355,15 +1442,12 @@
     </w:p>
     <w:p>
       <w:pPr>
-        <w:pStyle w:val="Heading1"/>
         <w:jc w:val="both"/>
         <w:rPr>
           <w:sz w:val="26"/>
           <w:szCs w:val="26"/>
         </w:rPr>
       </w:pPr>
-      <w:bookmarkStart w:colFirst="0" w:colLast="0" w:name="_heading=h.2et92p0" w:id="5"/>
-      <w:bookmarkEnd w:id="5"/>
       <w:r>
         <w:rPr>
           <w:sz w:val="26"/>
@@ -1428,10 +1512,7 @@
         <w:keepNext w:val="1"/>
         <w:spacing w:after="240" w:before="240" w:line="240" w:lineRule="auto"/>
         <w:jc w:val="both"/>
-        <w:rPr>
-          <w:sz w:val="26"/>
-          <w:szCs w:val="26"/>
-        </w:rPr>
+        <w:rPr/>
       </w:pPr>
       <w:r>
         <w:rPr>
@@ -1448,7 +1529,7 @@
           <w:szCs w:val="26"/>
           <w:rtl w:val="0"/>
         </w:rPr>
-        <w:t xml:space="preserve">quantity</w:t>
+        <w:t xml:space="preserve">amount </w:t>
       </w:r>
       <w:r>
         <w:rPr>
@@ -1456,7 +1537,7 @@
           <w:szCs w:val="26"/>
           <w:rtl w:val="0"/>
         </w:rPr>
-        <w:t xml:space="preserve"> deberá declararse mediante el datatype </w:t>
+        <w:t xml:space="preserve">deberá declararse mediante el datatype </w:t>
       </w:r>
       <w:r>
         <w:rPr>
@@ -1475,25 +1556,16 @@
         </w:rPr>
         <w:t xml:space="preserve"> proporcionado por el framework. </w:t>
       </w:r>
-    </w:p>
-    <w:p>
-      <w:pPr>
+      <w:r>
+        <w:rPr>
+          <w:rtl w:val="0"/>
+        </w:rPr>
+      </w:r>
+    </w:p>
+    <w:p>
+      <w:pPr>
+        <w:jc w:val="both"/>
         <w:rPr/>
-      </w:pPr>
-      <w:r>
-        <w:rPr>
-          <w:rtl w:val="0"/>
-        </w:rPr>
-      </w:r>
-    </w:p>
-    <w:p>
-      <w:pPr>
-        <w:jc w:val="both"/>
-        <w:rPr>
-          <w:i w:val="1"/>
-          <w:sz w:val="26"/>
-          <w:szCs w:val="26"/>
-        </w:rPr>
       </w:pPr>
       <w:r>
         <w:rPr>
@@ -1545,30 +1617,6 @@
     </w:p>
     <w:p>
       <w:pPr>
-        <w:jc w:val="both"/>
-        <w:rPr>
-          <w:sz w:val="26"/>
-          <w:szCs w:val="26"/>
-        </w:rPr>
-      </w:pPr>
-      <w:r>
-        <w:rPr>
-          <w:rtl w:val="0"/>
-        </w:rPr>
-      </w:r>
-    </w:p>
-    <w:p>
-      <w:pPr>
-        <w:rPr/>
-      </w:pPr>
-      <w:r>
-        <w:rPr>
-          <w:rtl w:val="0"/>
-        </w:rPr>
-      </w:r>
-    </w:p>
-    <w:p>
-      <w:pPr>
         <w:keepNext w:val="1"/>
         <w:spacing w:after="240" w:before="240" w:line="240" w:lineRule="auto"/>
         <w:ind w:left="0" w:firstLine="0"/>
@@ -1975,7 +2023,24 @@
           <w:szCs w:val="26"/>
           <w:rtl w:val="0"/>
         </w:rPr>
-        <w:t xml:space="preserve"> expuesta anteriormente.</w:t>
+        <w:t xml:space="preserve"> expuesta anteriormente, y  el atributo </w:t>
+      </w:r>
+      <w:r>
+        <w:rPr>
+          <w:i w:val="1"/>
+          <w:sz w:val="26"/>
+          <w:szCs w:val="26"/>
+          <w:rtl w:val="0"/>
+        </w:rPr>
+        <w:t xml:space="preserve">tax</w:t>
+      </w:r>
+      <w:r>
+        <w:rPr>
+          <w:sz w:val="26"/>
+          <w:szCs w:val="26"/>
+          <w:rtl w:val="0"/>
+        </w:rPr>
+        <w:t xml:space="preserve"> será un valor real comprendido entre 0 y 100, dado que indica un porcentaje de impuesto.</w:t>
       </w:r>
       <w:r>
         <w:rPr>
@@ -2138,15 +2203,12 @@
     </w:p>
     <w:p>
       <w:pPr>
-        <w:pStyle w:val="Heading1"/>
         <w:jc w:val="both"/>
         <w:rPr>
           <w:sz w:val="26"/>
           <w:szCs w:val="26"/>
         </w:rPr>
       </w:pPr>
-      <w:bookmarkStart w:colFirst="0" w:colLast="0" w:name="_heading=h.h3lr5vxf2cte" w:id="6"/>
-      <w:bookmarkEnd w:id="6"/>
       <w:r>
         <w:rPr>
           <w:sz w:val="26"/>
@@ -2220,8 +2282,24 @@
         <w:pStyle w:val="Heading1"/>
         <w:rPr/>
       </w:pPr>
-      <w:bookmarkStart w:colFirst="0" w:colLast="0" w:name="_heading=h.3dy6vkm" w:id="7"/>
-      <w:bookmarkEnd w:id="7"/>
+      <w:bookmarkStart w:colFirst="0" w:colLast="0" w:name="_heading=h.ms9umou0z601" w:id="5"/>
+      <w:bookmarkEnd w:id="5"/>
+      <w:r>
+        <w:br w:type="page"/>
+      </w:r>
+      <w:r>
+        <w:rPr>
+          <w:rtl w:val="0"/>
+        </w:rPr>
+      </w:r>
+    </w:p>
+    <w:p>
+      <w:pPr>
+        <w:pStyle w:val="Heading1"/>
+        <w:rPr/>
+      </w:pPr>
+      <w:bookmarkStart w:colFirst="0" w:colLast="0" w:name="_heading=h.3dy6vkm" w:id="6"/>
+      <w:bookmarkEnd w:id="6"/>
       <w:r>
         <w:rPr>
           <w:rtl w:val="0"/>
@@ -4017,7 +4095,7 @@
 
 <file path=customXML/item1.xml><?xml version="1.0" encoding="utf-8"?>
 <go:gDocsCustomXmlDataStorage xmlns:go="http://customooxmlschemas.google.com/" xmlns:r="http://schemas.openxmlformats.org/officeDocument/2006/relationships" uri="GoogleDocsCustomDataVersion2">
-  <go:docsCustomData xmlns:go="http://customooxmlschemas.google.com/" roundtripDataSignature="AMtx7mjG5Ip+/Sf9w3HOozkROZDQjNLq6A==">CgMxLjAyDmgubXdxbXZibml3YmNpMghoLmdqZGd4czIJaC4zMGowemxsMgloLjFmb2I5dGUyCWguM3pueXNoNzIJaC4yZXQ5MnAwMg5oLmgzbHI1dnhmMmN0ZTIJaC4zZHk2dmttOAByITFDV2cweG12aVFzMVpoU0pfSndYLXZ2MG5namprVFBNZA==</go:docsCustomData>
+  <go:docsCustomData xmlns:go="http://customooxmlschemas.google.com/" roundtripDataSignature="AMtx7mjHirXNK0SORJUn/OFGu8HvyYG/HQ==">CgMxLjAyDmgubXdxbXZibml3YmNpMghoLmdqZGd4czIJaC4zMGowemxsMgloLjFmb2I5dGUyCWguM3pueXNoNzIOaC5tczl1bW91MHo2MDEyCWguM2R5NnZrbTgAciExQ1dnMHhtdmlRczFaaFNKX0p3WC12djBuZ2pqa1RQTWQ=</go:docsCustomData>
 </go:gDocsCustomXmlDataStorage>
 </file>
 

</xml_diff>